<commit_message>
Update user stories document and remove obsolete image files; enhance artwork display in artworks.php
</commit_message>
<xml_diff>
--- a/Userstories/Userstories.docx
+++ b/Userstories/Userstories.docx
@@ -46,6 +46,20 @@
       <w:r>
         <w:t>Als een bezoeker wil ik een overzicht zien van alle beschikbare kunstwerken zodat ik snel kan bladeren door verschillende werken</w:t>
       </w:r>
+      <w:r>
+        <w:rPr>
+          <w:lang w:val="nl-NL"/>
+        </w:rPr>
+        <w:t xml:space="preserve"> . </w:t>
+      </w:r>
+      <w:r>
+        <w:rPr>
+          <w:b/>
+          <w:bCs/>
+          <w:lang w:val="nl-NL"/>
+        </w:rPr>
+        <w:t>yes</w:t>
+      </w:r>
     </w:p>
     <w:p>
       <w:pPr>
@@ -57,6 +71,26 @@
       <w:r>
         <w:t>Als een bezoeker wil ik basisinformatie zien van elk kunstwerk (titel, kunstenaar, thumbnail afbeelding) zodat ik een eerste indruk krijg zonder naar de detailpagina te hoeven gaan</w:t>
       </w:r>
+      <w:r>
+        <w:rPr>
+          <w:lang w:val="nl-NL"/>
+        </w:rPr>
+        <w:t xml:space="preserve"> </w:t>
+      </w:r>
+      <w:r>
+        <w:rPr>
+          <w:lang w:val="nl-NL"/>
+        </w:rPr>
+        <w:t xml:space="preserve">. </w:t>
+      </w:r>
+      <w:r>
+        <w:rPr>
+          <w:b/>
+          <w:bCs/>
+          <w:lang w:val="nl-NL"/>
+        </w:rPr>
+        <w:t>yes</w:t>
+      </w:r>
     </w:p>
     <w:p>
       <w:pPr>
@@ -68,6 +102,20 @@
       <w:r>
         <w:t>Als bezoeker wil ik een website die mij meteen het gevoel geeft dat ik op een kunstgalerie website ben zodat ik direct weet dat ik op de juiste plek ben.</w:t>
       </w:r>
+      <w:r>
+        <w:rPr>
+          <w:lang w:val="nl-NL"/>
+        </w:rPr>
+        <w:t xml:space="preserve"> </w:t>
+      </w:r>
+      <w:r>
+        <w:rPr>
+          <w:b/>
+          <w:bCs/>
+          <w:lang w:val="nl-NL"/>
+        </w:rPr>
+        <w:t>yes</w:t>
+      </w:r>
     </w:p>
     <w:p>
       <w:pPr>
@@ -79,6 +127,26 @@
       <w:r>
         <w:t>Als een bezoeker wil ik op een kunstwerk klikken zodat ik naar de detailpagina kan gaan voor meer informatie</w:t>
       </w:r>
+      <w:r>
+        <w:rPr>
+          <w:lang w:val="nl-NL"/>
+        </w:rPr>
+        <w:t xml:space="preserve"> </w:t>
+      </w:r>
+      <w:r>
+        <w:rPr>
+          <w:lang w:val="nl-NL"/>
+        </w:rPr>
+        <w:t xml:space="preserve">. </w:t>
+      </w:r>
+      <w:r>
+        <w:rPr>
+          <w:b/>
+          <w:bCs/>
+          <w:lang w:val="nl-NL"/>
+        </w:rPr>
+        <w:t>yes</w:t>
+      </w:r>
     </w:p>
     <w:p>
       <w:pPr>
@@ -90,6 +158,26 @@
       <w:r>
         <w:t>Als een bezoeker wil ik kunnen filteren op medium (schilderij, beeldhouwwerk, fotografie, etc.) zodat ik kunstwerken kan vinden die passen bij mijn interesse</w:t>
       </w:r>
+      <w:r>
+        <w:rPr>
+          <w:lang w:val="nl-NL"/>
+        </w:rPr>
+        <w:t xml:space="preserve"> </w:t>
+      </w:r>
+      <w:r>
+        <w:rPr>
+          <w:lang w:val="nl-NL"/>
+        </w:rPr>
+        <w:t xml:space="preserve">. </w:t>
+      </w:r>
+      <w:r>
+        <w:rPr>
+          <w:b/>
+          <w:bCs/>
+          <w:lang w:val="nl-NL"/>
+        </w:rPr>
+        <w:t>no</w:t>
+      </w:r>
     </w:p>
     <w:p>
       <w:pPr>
@@ -101,6 +189,34 @@
       <w:r>
         <w:t>Als een bezoeker wil ik kunnen filteren op prijs (budget, gemiddeld, luxe) zodat ik kunstwerken kan vinden die passen bij mijn budget</w:t>
       </w:r>
+      <w:r>
+        <w:rPr>
+          <w:lang w:val="nl-NL"/>
+        </w:rPr>
+        <w:t xml:space="preserve"> </w:t>
+      </w:r>
+      <w:r>
+        <w:rPr>
+          <w:lang w:val="nl-NL"/>
+        </w:rPr>
+        <w:t>.</w:t>
+      </w:r>
+      <w:r>
+        <w:rPr>
+          <w:b/>
+          <w:bCs/>
+          <w:lang w:val="nl-NL"/>
+        </w:rPr>
+        <w:t xml:space="preserve"> </w:t>
+      </w:r>
+      <w:r>
+        <w:rPr>
+          <w:b/>
+          <w:bCs/>
+          <w:lang w:val="nl-NL"/>
+        </w:rPr>
+        <w:t>no</w:t>
+      </w:r>
     </w:p>
     <w:p>
       <w:pPr>
@@ -112,6 +228,26 @@
       <w:r>
         <w:t>Als een bezoeker wil ik kunnen sorteren op prijs (van laag naar hoog of hoog naar laag) zodat ik kunstwerken kan vinden die passen bij mijn budget</w:t>
       </w:r>
+      <w:r>
+        <w:rPr>
+          <w:lang w:val="nl-NL"/>
+        </w:rPr>
+        <w:t xml:space="preserve"> </w:t>
+      </w:r>
+      <w:r>
+        <w:rPr>
+          <w:lang w:val="nl-NL"/>
+        </w:rPr>
+        <w:t xml:space="preserve">. </w:t>
+      </w:r>
+      <w:r>
+        <w:rPr>
+          <w:b/>
+          <w:bCs/>
+          <w:lang w:val="nl-NL"/>
+        </w:rPr>
+        <w:t>yes</w:t>
+      </w:r>
     </w:p>
     <w:p>
       <w:pPr>
@@ -153,6 +289,20 @@
       <w:r>
         <w:t>Als bezoeker wil ik een about page kunnen bekijken zodat ik kan lezen wat deze website te bieden heeft. Mobile-friendly</w:t>
       </w:r>
+      <w:r>
+        <w:rPr>
+          <w:lang w:val="en-US"/>
+        </w:rPr>
+        <w:t xml:space="preserve"> . </w:t>
+      </w:r>
+      <w:r>
+        <w:rPr>
+          <w:b/>
+          <w:bCs/>
+          <w:lang w:val="en-US"/>
+        </w:rPr>
+        <w:t>yes</w:t>
+      </w:r>
     </w:p>
     <w:p>
       <w:pPr>
@@ -164,6 +314,20 @@
       <w:r>
         <w:t>Als bezoeker wil ik dat minstens 3 pagina's waaronder de allereerste pagina goed te bekijken is op een mobiel. Mobile-friendly</w:t>
       </w:r>
+      <w:r>
+        <w:rPr>
+          <w:lang w:val="en-US"/>
+        </w:rPr>
+        <w:t xml:space="preserve"> . </w:t>
+      </w:r>
+      <w:r>
+        <w:rPr>
+          <w:b/>
+          <w:bCs/>
+          <w:lang w:val="en-US"/>
+        </w:rPr>
+        <w:t>yes</w:t>
+      </w:r>
     </w:p>
     <w:p>
       <w:pPr>
@@ -175,6 +339,20 @@
       <w:r>
         <w:t>Als lid wil ik op elke pagina een timer zien die aangeeft hoe lang ik op die pagina ben. Javascript</w:t>
       </w:r>
+      <w:r>
+        <w:rPr>
+          <w:lang w:val="en-US"/>
+        </w:rPr>
+        <w:t xml:space="preserve"> . </w:t>
+      </w:r>
+      <w:r>
+        <w:rPr>
+          <w:b/>
+          <w:bCs/>
+          <w:lang w:val="en-US"/>
+        </w:rPr>
+        <w:t>yes</w:t>
+      </w:r>
     </w:p>
     <w:p>
       <w:pPr>
@@ -201,6 +379,26 @@
       <w:r>
         <w:t>Als bezoeker wil ik kunnen zoeken door de database naar kunstwerken op basis van -- Op basis waarvan zoeken?</w:t>
       </w:r>
+      <w:r>
+        <w:rPr>
+          <w:lang w:val="nl-NL"/>
+        </w:rPr>
+        <w:t xml:space="preserve"> </w:t>
+      </w:r>
+      <w:r>
+        <w:rPr>
+          <w:lang w:val="nl-NL"/>
+        </w:rPr>
+        <w:t xml:space="preserve">. </w:t>
+      </w:r>
+      <w:r>
+        <w:rPr>
+          <w:b/>
+          <w:bCs/>
+          <w:lang w:val="nl-NL"/>
+        </w:rPr>
+        <w:t>yes</w:t>
+      </w:r>
     </w:p>
     <w:p>
       <w:pPr>
@@ -212,6 +410,26 @@
       <w:r>
         <w:t>Als lid wil ik kunnen inloggen zodat ik afgeschermde pagina's kan bekijken -- POST-request</w:t>
       </w:r>
+      <w:r>
+        <w:rPr>
+          <w:lang w:val="nl-NL"/>
+        </w:rPr>
+        <w:t xml:space="preserve"> </w:t>
+      </w:r>
+      <w:r>
+        <w:rPr>
+          <w:lang w:val="nl-NL"/>
+        </w:rPr>
+        <w:t xml:space="preserve">. </w:t>
+      </w:r>
+      <w:r>
+        <w:rPr>
+          <w:b/>
+          <w:bCs/>
+          <w:lang w:val="nl-NL"/>
+        </w:rPr>
+        <w:t>yes</w:t>
+      </w:r>
     </w:p>
     <w:p>
       <w:pPr>
@@ -221,7 +439,28 @@
         </w:numPr>
       </w:pPr>
       <w:r>
+        <w:lastRenderedPageBreak/>
         <w:t>Als lid wil ik mijn sessie kunnen beëindigen via een uitlog-link. -- GET-request</w:t>
+      </w:r>
+      <w:r>
+        <w:rPr>
+          <w:lang w:val="nl-NL"/>
+        </w:rPr>
+        <w:t xml:space="preserve"> </w:t>
+      </w:r>
+      <w:r>
+        <w:rPr>
+          <w:lang w:val="nl-NL"/>
+        </w:rPr>
+        <w:t xml:space="preserve">. </w:t>
+      </w:r>
+      <w:r>
+        <w:rPr>
+          <w:b/>
+          <w:bCs/>
+          <w:lang w:val="nl-NL"/>
+        </w:rPr>
+        <w:t>yes</w:t>
       </w:r>
     </w:p>
     <w:p>
@@ -232,8 +471,21 @@
         </w:numPr>
       </w:pPr>
       <w:r>
-        <w:lastRenderedPageBreak/>
         <w:t>Als lid wil ik een dashboard kunnen bekijken met daarin statistieken over de database. -- Welke statistieken?</w:t>
+      </w:r>
+      <w:r>
+        <w:rPr>
+          <w:lang w:val="nl-NL"/>
+        </w:rPr>
+        <w:t xml:space="preserve"> </w:t>
+      </w:r>
+      <w:r>
+        <w:rPr>
+          <w:b/>
+          <w:bCs/>
+          <w:lang w:val="nl-NL"/>
+        </w:rPr>
+        <w:t>no</w:t>
       </w:r>
     </w:p>
     <w:p>
@@ -246,6 +498,20 @@
       <w:r>
         <w:t>Als lid wil ik een overzicht zien van mijn persoonlijke gegevens zodat ik weet welke gegevens van mij bekend zijn.</w:t>
       </w:r>
+      <w:r>
+        <w:rPr>
+          <w:lang w:val="nl-NL"/>
+        </w:rPr>
+        <w:t xml:space="preserve"> </w:t>
+      </w:r>
+      <w:r>
+        <w:rPr>
+          <w:b/>
+          <w:bCs/>
+          <w:lang w:val="nl-NL"/>
+        </w:rPr>
+        <w:t>yes</w:t>
+      </w:r>
     </w:p>
     <w:p>
       <w:pPr>
@@ -257,6 +523,20 @@
       <w:r>
         <w:t>Als medewerker wil ik een overzicht zien van alle kunstwerken in tabelvorm zodat ik weet welke kunstwerken opgeslagen zijn.</w:t>
       </w:r>
+      <w:r>
+        <w:rPr>
+          <w:lang w:val="nl-NL"/>
+        </w:rPr>
+        <w:t xml:space="preserve"> </w:t>
+      </w:r>
+      <w:r>
+        <w:rPr>
+          <w:b/>
+          <w:bCs/>
+          <w:lang w:val="nl-NL"/>
+        </w:rPr>
+        <w:t>no</w:t>
+      </w:r>
     </w:p>
     <w:p>
       <w:pPr>
@@ -268,6 +548,20 @@
       <w:r>
         <w:t>Als medewerker wil ik elk kunstwerk in detail kunnen bekijken zodat ik de gegevens kan controleren.</w:t>
       </w:r>
+      <w:r>
+        <w:rPr>
+          <w:lang w:val="nl-NL"/>
+        </w:rPr>
+        <w:t xml:space="preserve"> </w:t>
+      </w:r>
+      <w:r>
+        <w:rPr>
+          <w:b/>
+          <w:bCs/>
+          <w:lang w:val="nl-NL"/>
+        </w:rPr>
+        <w:t>yes</w:t>
+      </w:r>
     </w:p>
     <w:p>
       <w:pPr>
@@ -279,6 +573,20 @@
       <w:r>
         <w:t>Als medewerker wil ik een nieuw kunstwerk kunnen opslaan zodat ik de database up-to-date houd</w:t>
       </w:r>
+      <w:r>
+        <w:rPr>
+          <w:lang w:val="nl-NL"/>
+        </w:rPr>
+        <w:t xml:space="preserve"> </w:t>
+      </w:r>
+      <w:r>
+        <w:rPr>
+          <w:b/>
+          <w:bCs/>
+          <w:lang w:val="nl-NL"/>
+        </w:rPr>
+        <w:t>yes</w:t>
+      </w:r>
     </w:p>
     <w:p>
       <w:pPr>
@@ -290,6 +598,20 @@
       <w:r>
         <w:t>Als medewerker wil ik een afbeelding kunnen uploaden bij het aanmaken van een kunstwerk zodat de foto ook netjes opgeslagen wordt - GEBRUIK AI HIERVOOR</w:t>
       </w:r>
+      <w:r>
+        <w:rPr>
+          <w:lang w:val="nl-NL"/>
+        </w:rPr>
+        <w:t xml:space="preserve"> </w:t>
+      </w:r>
+      <w:r>
+        <w:rPr>
+          <w:b/>
+          <w:bCs/>
+          <w:lang w:val="nl-NL"/>
+        </w:rPr>
+        <w:t>yes</w:t>
+      </w:r>
     </w:p>
     <w:p>
       <w:pPr>
@@ -301,6 +623,20 @@
       <w:r>
         <w:t>Als medewerker wil een overzicht zien van alle gebruikers met enkel voor- en achternaam zodat ik een snel overzicht heb.</w:t>
       </w:r>
+      <w:r>
+        <w:rPr>
+          <w:lang w:val="nl-NL"/>
+        </w:rPr>
+        <w:t xml:space="preserve"> </w:t>
+      </w:r>
+      <w:r>
+        <w:rPr>
+          <w:b/>
+          <w:bCs/>
+          <w:lang w:val="nl-NL"/>
+        </w:rPr>
+        <w:t>yes</w:t>
+      </w:r>
     </w:p>
     <w:p>
       <w:pPr>
@@ -312,6 +648,20 @@
       <w:r>
         <w:t>Als medewerker wil ik detailpagina's van gebruikers kunnen bekijken zodat ik zijn/haar gegevens kan ophalen.</w:t>
       </w:r>
+      <w:r>
+        <w:rPr>
+          <w:lang w:val="nl-NL"/>
+        </w:rPr>
+        <w:t xml:space="preserve"> </w:t>
+      </w:r>
+      <w:r>
+        <w:rPr>
+          <w:b/>
+          <w:bCs/>
+          <w:lang w:val="nl-NL"/>
+        </w:rPr>
+        <w:t>no</w:t>
+      </w:r>
     </w:p>
     <w:p>
       <w:pPr>
@@ -323,6 +673,20 @@
       <w:r>
         <w:t>Als medewerker wil ik kunnen zoeken door de database naar gebruikers op basis van achternaam of email.</w:t>
       </w:r>
+      <w:r>
+        <w:rPr>
+          <w:lang w:val="nl-NL"/>
+        </w:rPr>
+        <w:t xml:space="preserve"> </w:t>
+      </w:r>
+      <w:r>
+        <w:rPr>
+          <w:b/>
+          <w:bCs/>
+          <w:lang w:val="nl-NL"/>
+        </w:rPr>
+        <w:t>no</w:t>
+      </w:r>
     </w:p>
     <w:p>
       <w:pPr>
@@ -349,6 +713,20 @@
       <w:r>
         <w:t>Alle input van gebruikers moet validatie ondergaan</w:t>
       </w:r>
+      <w:r>
+        <w:rPr>
+          <w:lang w:val="nl-NL"/>
+        </w:rPr>
+        <w:t xml:space="preserve"> </w:t>
+      </w:r>
+      <w:r>
+        <w:rPr>
+          <w:b/>
+          <w:bCs/>
+          <w:lang w:val="nl-NL"/>
+        </w:rPr>
+        <w:t>yes</w:t>
+      </w:r>
     </w:p>
     <w:p>
       <w:pPr>
@@ -360,6 +738,20 @@
       <w:r>
         <w:t>Een dashboard moet gemaakt worden voor de medewerker</w:t>
       </w:r>
+      <w:r>
+        <w:rPr>
+          <w:lang w:val="nl-NL"/>
+        </w:rPr>
+        <w:t xml:space="preserve"> </w:t>
+      </w:r>
+      <w:r>
+        <w:rPr>
+          <w:b/>
+          <w:bCs/>
+          <w:lang w:val="nl-NL"/>
+        </w:rPr>
+        <w:t>no</w:t>
+      </w:r>
     </w:p>
     <w:p>
       <w:pPr>
@@ -370,6 +762,20 @@
       </w:pPr>
       <w:r>
         <w:t>Pagina's moeten afgeschermd zijn voor gebruikers die niet ingelogd zijn</w:t>
+      </w:r>
+      <w:r>
+        <w:rPr>
+          <w:lang w:val="nl-NL"/>
+        </w:rPr>
+        <w:t xml:space="preserve"> </w:t>
+      </w:r>
+      <w:r>
+        <w:rPr>
+          <w:b/>
+          <w:bCs/>
+          <w:lang w:val="nl-NL"/>
+        </w:rPr>
+        <w:t>yes</w:t>
       </w:r>
     </w:p>
     <w:p/>
@@ -1491,6 +1897,7 @@
   <w:style w:type="character" w:default="1" w:styleId="Standaardalinea-lettertype">
     <w:name w:val="Default Paragraph Font"/>
     <w:uiPriority w:val="1"/>
+    <w:semiHidden/>
     <w:unhideWhenUsed/>
   </w:style>
   <w:style w:type="table" w:default="1" w:styleId="Standaardtabel">

</xml_diff>

<commit_message>
Add employee dashboard and member profile pages; implement session checks and member data display.
</commit_message>
<xml_diff>
--- a/Userstories/Userstories.docx
+++ b/Userstories/Userstories.docx
@@ -176,7 +176,7 @@
           <w:bCs/>
           <w:lang w:val="nl-NL"/>
         </w:rPr>
-        <w:t>no</w:t>
+        <w:t>yes</w:t>
       </w:r>
     </w:p>
     <w:p>
@@ -215,7 +215,7 @@
           <w:bCs/>
           <w:lang w:val="nl-NL"/>
         </w:rPr>
-        <w:t>no</w:t>
+        <w:t>yes</w:t>
       </w:r>
     </w:p>
     <w:p>
@@ -535,7 +535,7 @@
           <w:bCs/>
           <w:lang w:val="nl-NL"/>
         </w:rPr>
-        <w:t>no</w:t>
+        <w:t>yes</w:t>
       </w:r>
     </w:p>
     <w:p>
@@ -660,7 +660,7 @@
           <w:bCs/>
           <w:lang w:val="nl-NL"/>
         </w:rPr>
-        <w:t>no</w:t>
+        <w:t>yes</w:t>
       </w:r>
     </w:p>
     <w:p>
@@ -685,7 +685,7 @@
           <w:bCs/>
           <w:lang w:val="nl-NL"/>
         </w:rPr>
-        <w:t>no</w:t>
+        <w:t>yes</w:t>
       </w:r>
     </w:p>
     <w:p>
@@ -750,7 +750,7 @@
           <w:bCs/>
           <w:lang w:val="nl-NL"/>
         </w:rPr>
-        <w:t>no</w:t>
+        <w:t>yes</w:t>
       </w:r>
     </w:p>
     <w:p>

</xml_diff>